<commit_message>
export table to excel
</commit_message>
<xml_diff>
--- a/om_comm_dashboard/src/Installing dependencies.docx
+++ b/om_comm_dashboard/src/Installing dependencies.docx
@@ -742,7 +742,6 @@
           <w:szCs w:val="20"/>
         </w:rPr>
       </w:pPr>
-      <w:bookmarkStart w:id="0" w:name="_GoBack"/>
       <w:proofErr w:type="spellStart"/>
       <w:r>
         <w:rPr>
@@ -772,7 +771,25 @@
       </w:r>
       <w:proofErr w:type="spellEnd"/>
     </w:p>
-    <w:bookmarkEnd w:id="0"/>
+    <w:p>
+      <w:pPr>
+        <w:rPr>
+          <w:rFonts w:ascii="Courier New" w:eastAsia="Times New Roman" w:hAnsi="Courier New" w:cs="Courier New"/>
+          <w:color w:val="333333"/>
+          <w:sz w:val="24"/>
+          <w:szCs w:val="24"/>
+        </w:rPr>
+      </w:pPr>
+      <w:r>
+        <w:rPr>
+          <w:rFonts w:ascii="Courier New" w:eastAsia="Times New Roman" w:hAnsi="Courier New" w:cs="Courier New"/>
+          <w:color w:val="333333"/>
+          <w:sz w:val="24"/>
+          <w:szCs w:val="24"/>
+        </w:rPr>
+        <w:br w:type="page"/>
+      </w:r>
+    </w:p>
     <w:p>
       <w:pPr>
         <w:shd w:val="clear" w:color="auto" w:fill="F7F7F7"/>
@@ -797,11 +814,97 @@
         <w:spacing w:after="360" w:line="240" w:lineRule="auto"/>
         <w:rPr>
           <w:rFonts w:ascii="Courier New" w:eastAsia="Times New Roman" w:hAnsi="Courier New" w:cs="Courier New"/>
+          <w:b/>
           <w:color w:val="333333"/>
           <w:sz w:val="24"/>
           <w:szCs w:val="24"/>
         </w:rPr>
       </w:pPr>
+      <w:r>
+        <w:rPr>
+          <w:rFonts w:ascii="Courier New" w:eastAsia="Times New Roman" w:hAnsi="Courier New" w:cs="Courier New"/>
+          <w:b/>
+          <w:color w:val="333333"/>
+          <w:sz w:val="24"/>
+          <w:szCs w:val="24"/>
+        </w:rPr>
+        <w:lastRenderedPageBreak/>
+        <w:t xml:space="preserve">Installing </w:t>
+      </w:r>
+      <w:proofErr w:type="spellStart"/>
+      <w:r>
+        <w:rPr>
+          <w:rFonts w:ascii="Courier New" w:eastAsia="Times New Roman" w:hAnsi="Courier New" w:cs="Courier New"/>
+          <w:b/>
+          <w:color w:val="333333"/>
+          <w:sz w:val="24"/>
+          <w:szCs w:val="24"/>
+        </w:rPr>
+        <w:t>ReactToExcel</w:t>
+      </w:r>
+      <w:proofErr w:type="spellEnd"/>
+      <w:r>
+        <w:rPr>
+          <w:rFonts w:ascii="Courier New" w:eastAsia="Times New Roman" w:hAnsi="Courier New" w:cs="Courier New"/>
+          <w:b/>
+          <w:color w:val="333333"/>
+          <w:sz w:val="24"/>
+          <w:szCs w:val="24"/>
+        </w:rPr>
+        <w:t>:</w:t>
+      </w:r>
+    </w:p>
+    <w:p>
+      <w:pPr>
+        <w:shd w:val="clear" w:color="auto" w:fill="F7F7F7"/>
+        <w:tabs>
+          <w:tab w:val="left" w:pos="916"/>
+          <w:tab w:val="left" w:pos="1832"/>
+          <w:tab w:val="left" w:pos="2748"/>
+          <w:tab w:val="left" w:pos="3664"/>
+          <w:tab w:val="left" w:pos="4580"/>
+          <w:tab w:val="left" w:pos="5496"/>
+          <w:tab w:val="left" w:pos="6412"/>
+          <w:tab w:val="left" w:pos="7328"/>
+          <w:tab w:val="left" w:pos="8244"/>
+          <w:tab w:val="left" w:pos="9160"/>
+          <w:tab w:val="left" w:pos="10076"/>
+          <w:tab w:val="left" w:pos="10992"/>
+          <w:tab w:val="left" w:pos="11908"/>
+          <w:tab w:val="left" w:pos="12824"/>
+          <w:tab w:val="left" w:pos="13740"/>
+          <w:tab w:val="left" w:pos="14656"/>
+        </w:tabs>
+        <w:spacing w:after="360" w:line="240" w:lineRule="auto"/>
+        <w:rPr>
+          <w:rFonts w:ascii="Courier New" w:eastAsia="Times New Roman" w:hAnsi="Courier New" w:cs="Courier New"/>
+          <w:color w:val="333333"/>
+          <w:sz w:val="24"/>
+          <w:szCs w:val="24"/>
+        </w:rPr>
+      </w:pPr>
+      <w:proofErr w:type="spellStart"/>
+      <w:r>
+        <w:rPr>
+          <w:rFonts w:ascii="Courier New" w:eastAsia="Times New Roman" w:hAnsi="Courier New" w:cs="Courier New"/>
+          <w:color w:val="333333"/>
+          <w:sz w:val="24"/>
+          <w:szCs w:val="24"/>
+        </w:rPr>
+        <w:t>npm</w:t>
+      </w:r>
+      <w:proofErr w:type="spellEnd"/>
+      <w:r>
+        <w:rPr>
+          <w:rFonts w:ascii="Courier New" w:eastAsia="Times New Roman" w:hAnsi="Courier New" w:cs="Courier New"/>
+          <w:color w:val="333333"/>
+          <w:sz w:val="24"/>
+          <w:szCs w:val="24"/>
+        </w:rPr>
+        <w:t xml:space="preserve"> install react-html-table-to-excel --save</w:t>
+      </w:r>
+      <w:bookmarkStart w:id="0" w:name="_GoBack"/>
+      <w:bookmarkEnd w:id="0"/>
     </w:p>
     <w:sectPr>
       <w:pgSz w:w="12240" w:h="15840"/>

</xml_diff>